<commit_message>
HOUS-DOC: Constitution report V2
</commit_message>
<xml_diff>
--- a/Sources/1ª semana/Grupo 2.11 - ACTA DE CONSTITUCIÓN.docx
+++ b/Sources/1ª semana/Grupo 2.11 - ACTA DE CONSTITUCIÓN.docx
@@ -2280,7 +2280,7 @@
               <w:rPr>
                 <w:rtl w:val="0"/>
               </w:rPr>
-              <w:t xml:space="preserve">Diseño de interfaz: €2,500</w:t>
+              <w:t xml:space="preserve">Diseño de interfaz: €1,500</w:t>
             </w:r>
           </w:p>
           <w:p>
@@ -2299,7 +2299,7 @@
               <w:rPr>
                 <w:rtl w:val="0"/>
               </w:rPr>
-              <w:t xml:space="preserve">Programación y codificación: €6,000</w:t>
+              <w:t xml:space="preserve">Programación y codificación: €2,500</w:t>
             </w:r>
           </w:p>
           <w:p>
@@ -2318,26 +2318,7 @@
               <w:rPr>
                 <w:rtl w:val="0"/>
               </w:rPr>
-              <w:t xml:space="preserve">Pruebas y control de calidad: €1,500</w:t>
-            </w:r>
-          </w:p>
-          <w:p>
-            <w:pPr>
-              <w:numPr>
-                <w:ilvl w:val="1"/>
-                <w:numId w:val="6"/>
-              </w:numPr>
-              <w:ind w:left="1440" w:hanging="360"/>
-              <w:jc w:val="both"/>
-              <w:rPr>
-                <w:u w:val="none"/>
-              </w:rPr>
-            </w:pPr>
-            <w:r>
-              <w:rPr>
-                <w:rtl w:val="0"/>
-              </w:rPr>
-              <w:t xml:space="preserve">Capacitación y documentación: €2,000</w:t>
+              <w:t xml:space="preserve">Capacitación y documentación: €1,000</w:t>
             </w:r>
           </w:p>
           <w:p>
@@ -2376,26 +2357,7 @@
               <w:rPr>
                 <w:rtl w:val="0"/>
               </w:rPr>
-              <w:t xml:space="preserve">Salarios del equipo del proyecto: €10,000</w:t>
-            </w:r>
-          </w:p>
-          <w:p>
-            <w:pPr>
-              <w:numPr>
-                <w:ilvl w:val="1"/>
-                <w:numId w:val="4"/>
-              </w:numPr>
-              <w:ind w:left="1440" w:hanging="360"/>
-              <w:jc w:val="both"/>
-              <w:rPr>
-                <w:u w:val="none"/>
-              </w:rPr>
-            </w:pPr>
-            <w:r>
-              <w:rPr>
-                <w:rtl w:val="0"/>
-              </w:rPr>
-              <w:t xml:space="preserve">Costos Adicionales (imprevistos): €2,000</w:t>
+              <w:t xml:space="preserve">Costos Adicionales (imprevistos): €1,000</w:t>
             </w:r>
           </w:p>
           <w:p>
@@ -3252,6 +3214,28 @@
         </w:tc>
       </w:tr>
     </w:tbl>
+    <w:p>
+      <w:pPr>
+        <w:spacing w:after="0" w:lineRule="auto"/>
+        <w:rPr/>
+      </w:pPr>
+      <w:r>
+        <w:rPr>
+          <w:rtl w:val="0"/>
+        </w:rPr>
+      </w:r>
+    </w:p>
+    <w:p>
+      <w:pPr>
+        <w:spacing w:after="0" w:lineRule="auto"/>
+        <w:rPr/>
+      </w:pPr>
+      <w:r>
+        <w:rPr>
+          <w:rtl w:val="0"/>
+        </w:rPr>
+      </w:r>
+    </w:p>
     <w:p>
       <w:pPr>
         <w:spacing w:after="0" w:lineRule="auto"/>
@@ -8752,7 +8736,7 @@
 
 <file path=customXML/item1.xml><?xml version="1.0" encoding="utf-8"?>
 <go:gDocsCustomXmlDataStorage xmlns:go="http://customooxmlschemas.google.com/" xmlns:r="http://schemas.openxmlformats.org/officeDocument/2006/relationships" uri="GoogleDocsCustomDataVersion2">
-  <go:docsCustomData xmlns:go="http://customooxmlschemas.google.com/" roundtripDataSignature="AMtx7mjmG3qEwFOOFamdA7I1TrQtbdn5JQ==">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</go:docsCustomData>
+  <go:docsCustomData xmlns:go="http://customooxmlschemas.google.com/" roundtripDataSignature="AMtx7mjaw16icHEN2oh0PwML/Zk5017wAw==">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</go:docsCustomData>
 </go:gDocsCustomXmlDataStorage>
 </file>
 

</xml_diff>